<commit_message>
Docu from chosse to edit
</commit_message>
<xml_diff>
--- a/Dokumentation/Iteration1/01_SEP_Projektmappe[913].docx
+++ b/Dokumentation/Iteration1/01_SEP_Projektmappe[913].docx
@@ -2575,8 +2575,6 @@
             <w:r>
               <w:t>in</w:t>
             </w:r>
-            <w:bookmarkStart w:id="3" w:name="_GoBack"/>
-            <w:bookmarkEnd w:id="3"/>
             <w:proofErr w:type="spellEnd"/>
           </w:p>
         </w:tc>
@@ -3333,8 +3331,8 @@
         <w:tblLook w:val="04A0" w:firstRow="1" w:lastRow="0" w:firstColumn="1" w:lastColumn="0" w:noHBand="0" w:noVBand="1"/>
       </w:tblPr>
       <w:tblGrid>
-        <w:gridCol w:w="2053"/>
-        <w:gridCol w:w="7009"/>
+        <w:gridCol w:w="2054"/>
+        <w:gridCol w:w="7008"/>
       </w:tblGrid>
       <w:tr>
         <w:tc>
@@ -3432,6 +3430,8 @@
             <w:r>
               <w:t>4 Std.</w:t>
             </w:r>
+            <w:bookmarkStart w:id="3" w:name="_GoBack"/>
+            <w:bookmarkEnd w:id="3"/>
           </w:p>
         </w:tc>
       </w:tr>
@@ -3558,7 +3558,13 @@
           <w:p>
             <w:proofErr w:type="spellStart"/>
             <w:r>
-              <w:t>bMSC_ChooseSemester</w:t>
+              <w:t>bMSC_</w:t>
+            </w:r>
+            <w:r>
+              <w:t>Edit</w:t>
+            </w:r>
+            <w:r>
+              <w:t>Semester</w:t>
             </w:r>
             <w:proofErr w:type="spellEnd"/>
           </w:p>
@@ -3798,7 +3804,13 @@
           <w:p>
             <w:proofErr w:type="spellStart"/>
             <w:r>
-              <w:t>bMSC_CreatSemester</w:t>
+              <w:t>bMSC_Creat</w:t>
+            </w:r>
+            <w:r>
+              <w:t>e</w:t>
+            </w:r>
+            <w:r>
+              <w:t>Semester</w:t>
             </w:r>
             <w:proofErr w:type="spellEnd"/>
           </w:p>
@@ -4300,8 +4312,8 @@
         <w:tblLook w:val="04A0" w:firstRow="1" w:lastRow="0" w:firstColumn="1" w:lastColumn="0" w:noHBand="0" w:noVBand="1"/>
       </w:tblPr>
       <w:tblGrid>
-        <w:gridCol w:w="2053"/>
-        <w:gridCol w:w="7009"/>
+        <w:gridCol w:w="2050"/>
+        <w:gridCol w:w="7012"/>
       </w:tblGrid>
       <w:tr>
         <w:tc>
@@ -4534,7 +4546,10 @@
               <w:t>bMSC_</w:t>
             </w:r>
             <w:r>
-              <w:t>ShowClass</w:t>
+              <w:t>Show</w:t>
+            </w:r>
+            <w:r>
+              <w:t>Groupage</w:t>
             </w:r>
             <w:proofErr w:type="spellEnd"/>
           </w:p>
@@ -4549,8 +4564,8 @@
         <w:tblLook w:val="04A0" w:firstRow="1" w:lastRow="0" w:firstColumn="1" w:lastColumn="0" w:noHBand="0" w:noVBand="1"/>
       </w:tblPr>
       <w:tblGrid>
-        <w:gridCol w:w="2051"/>
-        <w:gridCol w:w="7011"/>
+        <w:gridCol w:w="2054"/>
+        <w:gridCol w:w="7008"/>
       </w:tblGrid>
       <w:tr>
         <w:tc>
@@ -4787,6 +4802,7 @@
             <w:pPr>
               <w:tabs>
                 <w:tab w:val="left" w:pos="2321"/>
+                <w:tab w:val="left" w:pos="2825"/>
               </w:tabs>
             </w:pPr>
             <w:proofErr w:type="spellStart"/>
@@ -4794,9 +4810,15 @@
               <w:t>bMSC_</w:t>
             </w:r>
             <w:r>
-              <w:t>ChooseClass</w:t>
+              <w:t>Edit</w:t>
+            </w:r>
+            <w:r>
+              <w:t>Groupage</w:t>
             </w:r>
             <w:proofErr w:type="spellEnd"/>
+            <w:r>
+              <w:tab/>
+            </w:r>
             <w:r>
               <w:tab/>
             </w:r>
@@ -5048,7 +5070,10 @@
           <w:p>
             <w:proofErr w:type="spellStart"/>
             <w:r>
-              <w:t>bMSC_CreateClass</w:t>
+              <w:t>bMSC_Create</w:t>
+            </w:r>
+            <w:r>
+              <w:t>Groupage</w:t>
             </w:r>
             <w:proofErr w:type="spellEnd"/>
           </w:p>
@@ -5291,7 +5316,10 @@
           <w:p>
             <w:proofErr w:type="spellStart"/>
             <w:r>
-              <w:t>bMSC_DeleteClass</w:t>
+              <w:t>bMSC_Delete</w:t>
+            </w:r>
+            <w:r>
+              <w:t>Groupage</w:t>
             </w:r>
             <w:proofErr w:type="spellEnd"/>
           </w:p>
@@ -5534,7 +5562,16 @@
           <w:p>
             <w:proofErr w:type="spellStart"/>
             <w:r>
-              <w:t>bMSC_DeleteClassFeedback</w:t>
+              <w:t>bMSC_Delete</w:t>
+            </w:r>
+            <w:r>
+              <w:t>Grou</w:t>
+            </w:r>
+            <w:r>
+              <w:t>page</w:t>
+            </w:r>
+            <w:r>
+              <w:t>Feedback</w:t>
             </w:r>
             <w:proofErr w:type="spellEnd"/>
           </w:p>
@@ -5549,8 +5586,8 @@
         <w:tblLook w:val="04A0" w:firstRow="1" w:lastRow="0" w:firstColumn="1" w:lastColumn="0" w:noHBand="0" w:noVBand="1"/>
       </w:tblPr>
       <w:tblGrid>
-        <w:gridCol w:w="2053"/>
-        <w:gridCol w:w="7009"/>
+        <w:gridCol w:w="2054"/>
+        <w:gridCol w:w="7008"/>
       </w:tblGrid>
       <w:tr>
         <w:tc>
@@ -5774,18 +5811,10 @@
           <w:p>
             <w:proofErr w:type="spellStart"/>
             <w:r>
-              <w:t>bMSC</w:t>
-            </w:r>
-            <w:proofErr w:type="spellEnd"/>
-            <w:r>
-              <w:t>_</w:t>
-            </w:r>
-            <w:r>
-              <w:t xml:space="preserve"> </w:t>
-            </w:r>
-            <w:proofErr w:type="spellStart"/>
-            <w:r>
-              <w:t>Choose</w:t>
+              <w:t>bMSC_</w:t>
+            </w:r>
+            <w:r>
+              <w:t>Edit</w:t>
             </w:r>
             <w:r>
               <w:t>Group</w:t>
@@ -5803,8 +5832,8 @@
         <w:tblLook w:val="04A0" w:firstRow="1" w:lastRow="0" w:firstColumn="1" w:lastColumn="0" w:noHBand="0" w:noVBand="1"/>
       </w:tblPr>
       <w:tblGrid>
-        <w:gridCol w:w="2188"/>
-        <w:gridCol w:w="6874"/>
+        <w:gridCol w:w="2189"/>
+        <w:gridCol w:w="6873"/>
       </w:tblGrid>
       <w:tr>
         <w:tc>
@@ -6034,7 +6063,7 @@
           <w:p>
             <w:proofErr w:type="spellStart"/>
             <w:r>
-              <w:t>bMSC_Ch</w:t>
+              <w:t>bMSC_C</w:t>
             </w:r>
             <w:r>
               <w:t>reate</w:t>
@@ -6557,8 +6586,8 @@
         <w:tblLook w:val="04A0" w:firstRow="1" w:lastRow="0" w:firstColumn="1" w:lastColumn="0" w:noHBand="0" w:noVBand="1"/>
       </w:tblPr>
       <w:tblGrid>
-        <w:gridCol w:w="2053"/>
-        <w:gridCol w:w="7009"/>
+        <w:gridCol w:w="2054"/>
+        <w:gridCol w:w="7008"/>
       </w:tblGrid>
       <w:tr>
         <w:tc>
@@ -6788,7 +6817,10 @@
               <w:t>bMSC_</w:t>
             </w:r>
             <w:r>
-              <w:t>ChooseStudent</w:t>
+              <w:t>Edit</w:t>
+            </w:r>
+            <w:r>
+              <w:t>Student</w:t>
             </w:r>
             <w:proofErr w:type="spellEnd"/>
           </w:p>
@@ -8018,7 +8050,10 @@
           <w:p>
             <w:proofErr w:type="spellStart"/>
             <w:r>
-              <w:t>bMSC_GroupeInClass</w:t>
+              <w:t>bMSC_GroupeInC</w:t>
+            </w:r>
+            <w:r>
+              <w:t>Groupage</w:t>
             </w:r>
             <w:proofErr w:type="spellEnd"/>
           </w:p>
@@ -8035,8 +8070,8 @@
         <w:tblLook w:val="04A0" w:firstRow="1" w:lastRow="0" w:firstColumn="1" w:lastColumn="0" w:noHBand="0" w:noVBand="1"/>
       </w:tblPr>
       <w:tblGrid>
-        <w:gridCol w:w="2189"/>
-        <w:gridCol w:w="6873"/>
+        <w:gridCol w:w="2188"/>
+        <w:gridCol w:w="6874"/>
       </w:tblGrid>
       <w:tr>
         <w:tc>
@@ -8258,7 +8293,13 @@
           <w:p>
             <w:proofErr w:type="spellStart"/>
             <w:r>
-              <w:t>bMSC_ClassInSemester</w:t>
+              <w:t>bMSC_</w:t>
+            </w:r>
+            <w:r>
+              <w:t>Groupage</w:t>
+            </w:r>
+            <w:r>
+              <w:t>InSemester</w:t>
             </w:r>
             <w:proofErr w:type="spellEnd"/>
             <w:r>
@@ -17607,7 +17648,7 @@
 </file>
 
 <file path=customXml/itemProps1.xml><?xml version="1.0" encoding="utf-8"?>
-<ds:datastoreItem xmlns:ds="http://schemas.openxmlformats.org/officeDocument/2006/customXml" ds:itemID="{12142E8D-7B61-4CA8-94BC-C2E40227F80D}">
+<ds:datastoreItem xmlns:ds="http://schemas.openxmlformats.org/officeDocument/2006/customXml" ds:itemID="{FC70461E-E107-4CE9-A3A9-604D14D5C525}">
   <ds:schemaRefs>
     <ds:schemaRef ds:uri="http://schemas.openxmlformats.org/officeDocument/2006/bibliography"/>
   </ds:schemaRefs>

</xml_diff>

<commit_message>
User Stories for user administration appended User Stories for registration appended
</commit_message>
<xml_diff>
--- a/Dokumentation/Iteration1/01_SEP_Projektmappe[913].docx
+++ b/Dokumentation/Iteration1/01_SEP_Projektmappe[913].docx
@@ -167,31 +167,13 @@
           <w:lang w:val="es-ES"/>
         </w:rPr>
       </w:pPr>
-      <w:proofErr w:type="spellStart"/>
       <w:r>
         <w:rPr>
           <w:rFonts w:asciiTheme="majorHAnsi" w:hAnsiTheme="majorHAnsi"/>
           <w:lang w:val="es-ES"/>
         </w:rPr>
-        <w:t>Kaan</w:t>
+        <w:t>Kaan Erdogan</w:t>
       </w:r>
-      <w:proofErr w:type="spellEnd"/>
-      <w:r>
-        <w:rPr>
-          <w:rFonts w:asciiTheme="majorHAnsi" w:hAnsiTheme="majorHAnsi"/>
-          <w:lang w:val="es-ES"/>
-        </w:rPr>
-        <w:t xml:space="preserve"> </w:t>
-      </w:r>
-      <w:proofErr w:type="spellStart"/>
-      <w:r>
-        <w:rPr>
-          <w:rFonts w:asciiTheme="majorHAnsi" w:hAnsiTheme="majorHAnsi"/>
-          <w:lang w:val="es-ES"/>
-        </w:rPr>
-        <w:t>Erdogan</w:t>
-      </w:r>
-      <w:proofErr w:type="spellEnd"/>
     </w:p>
     <w:p>
       <w:pPr>
@@ -236,17 +218,8 @@
           <w:rFonts w:asciiTheme="majorHAnsi" w:hAnsiTheme="majorHAnsi"/>
           <w:lang w:val="es-ES"/>
         </w:rPr>
-        <w:t xml:space="preserve"> </w:t>
+        <w:t xml:space="preserve"> Gündogan</w:t>
       </w:r>
-      <w:proofErr w:type="spellStart"/>
-      <w:r>
-        <w:rPr>
-          <w:rFonts w:asciiTheme="majorHAnsi" w:hAnsiTheme="majorHAnsi"/>
-          <w:lang w:val="es-ES"/>
-        </w:rPr>
-        <w:t>Gündogan</w:t>
-      </w:r>
-      <w:proofErr w:type="spellEnd"/>
     </w:p>
     <w:p>
       <w:pPr>
@@ -9678,8 +9651,6 @@
             <w:r>
               <w:t>, Dave</w:t>
             </w:r>
-            <w:bookmarkStart w:id="6" w:name="_GoBack"/>
-            <w:bookmarkEnd w:id="6"/>
           </w:p>
         </w:tc>
         <w:tc>
@@ -12305,7 +12276,7 @@
           <w:szCs w:val="40"/>
         </w:rPr>
       </w:pPr>
-      <w:bookmarkStart w:id="7" w:name="_Toc529038161"/>
+      <w:bookmarkStart w:id="6" w:name="_Toc529038161"/>
       <w:r>
         <w:rPr>
           <w:color w:val="auto"/>
@@ -12315,6 +12286,8 @@
         <w:lastRenderedPageBreak/>
         <w:t>Iteration II</w:t>
       </w:r>
+      <w:bookmarkStart w:id="7" w:name="_GoBack"/>
+      <w:bookmarkEnd w:id="6"/>
       <w:bookmarkEnd w:id="7"/>
     </w:p>
     <w:p>
@@ -12337,11 +12310,6 @@
       </w:r>
       <w:bookmarkEnd w:id="8"/>
     </w:p>
-    <w:p>
-      <w:r>
-        <w:t>Template:</w:t>
-      </w:r>
-    </w:p>
     <w:tbl>
       <w:tblPr>
         <w:tblStyle w:val="Tabellenraster"/>
@@ -12349,13 +12317,13 @@
         <w:tblLook w:val="04A0" w:firstRow="1" w:lastRow="0" w:firstColumn="1" w:lastColumn="0" w:noHBand="0" w:noVBand="1"/>
       </w:tblPr>
       <w:tblGrid>
-        <w:gridCol w:w="2768"/>
-        <w:gridCol w:w="6294"/>
+        <w:gridCol w:w="2263"/>
+        <w:gridCol w:w="6799"/>
       </w:tblGrid>
       <w:tr>
         <w:tc>
           <w:tcPr>
-            <w:tcW w:w="2830" w:type="dxa"/>
+            <w:tcW w:w="2263" w:type="dxa"/>
             <w:shd w:val="clear" w:color="auto" w:fill="BFBFBF" w:themeFill="background1" w:themeFillShade="BF"/>
           </w:tcPr>
           <w:p>
@@ -12377,27 +12345,264 @@
         </w:tc>
         <w:tc>
           <w:tcPr>
-            <w:tcW w:w="6458" w:type="dxa"/>
-          </w:tcPr>
-          <w:p>
-            <w:r>
-              <w:t xml:space="preserve">&lt;Eindeutiger </w:t>
-            </w:r>
+            <w:tcW w:w="6799" w:type="dxa"/>
+          </w:tcPr>
+          <w:p>
+            <w:r>
+              <w:t>0</w:t>
+            </w:r>
+            <w:r>
+              <w:t>26</w:t>
+            </w:r>
+          </w:p>
+        </w:tc>
+      </w:tr>
+      <w:tr>
+        <w:tc>
+          <w:tcPr>
+            <w:tcW w:w="2263" w:type="dxa"/>
+            <w:shd w:val="clear" w:color="auto" w:fill="BFBFBF" w:themeFill="background1" w:themeFillShade="BF"/>
+          </w:tcPr>
+          <w:p>
+            <w:pPr>
+              <w:rPr>
+                <w:b/>
+              </w:rPr>
+            </w:pPr>
+            <w:r>
+              <w:rPr>
+                <w:b/>
+              </w:rPr>
+              <w:t>User Story-Beschreibung</w:t>
+            </w:r>
+          </w:p>
+        </w:tc>
+        <w:tc>
+          <w:tcPr>
+            <w:tcW w:w="6799" w:type="dxa"/>
+          </w:tcPr>
+          <w:p>
+            <w:r>
+              <w:t xml:space="preserve">Als </w:t>
+            </w:r>
+            <w:r>
+              <w:t>Betreuer</w:t>
+            </w:r>
+            <w:r>
+              <w:t xml:space="preserve"> möchte ich mich im System </w:t>
+            </w:r>
+            <w:r>
+              <w:t>registrieren müssen, um die Funktionalitäten der Software verwenden zu können.</w:t>
+            </w:r>
+          </w:p>
+        </w:tc>
+      </w:tr>
+      <w:tr>
+        <w:tc>
+          <w:tcPr>
+            <w:tcW w:w="2263" w:type="dxa"/>
+            <w:shd w:val="clear" w:color="auto" w:fill="BFBFBF" w:themeFill="background1" w:themeFillShade="BF"/>
+          </w:tcPr>
+          <w:p>
+            <w:pPr>
+              <w:rPr>
+                <w:b/>
+              </w:rPr>
+            </w:pPr>
+            <w:r>
+              <w:rPr>
+                <w:b/>
+              </w:rPr>
+              <w:t>Geschätzter Realisierungsaufwand</w:t>
+            </w:r>
+          </w:p>
+        </w:tc>
+        <w:tc>
+          <w:tcPr>
+            <w:tcW w:w="6799" w:type="dxa"/>
+          </w:tcPr>
+          <w:p>
+            <w:r>
+              <w:t>10 Std.</w:t>
+            </w:r>
+          </w:p>
+        </w:tc>
+      </w:tr>
+      <w:tr>
+        <w:tc>
+          <w:tcPr>
+            <w:tcW w:w="2263" w:type="dxa"/>
+            <w:shd w:val="clear" w:color="auto" w:fill="BFBFBF" w:themeFill="background1" w:themeFillShade="BF"/>
+          </w:tcPr>
+          <w:p>
+            <w:pPr>
+              <w:rPr>
+                <w:b/>
+              </w:rPr>
+            </w:pPr>
+            <w:r>
+              <w:rPr>
+                <w:b/>
+              </w:rPr>
+              <w:t>Priorität</w:t>
+            </w:r>
+          </w:p>
+        </w:tc>
+        <w:tc>
+          <w:tcPr>
+            <w:tcW w:w="6799" w:type="dxa"/>
+          </w:tcPr>
+          <w:p>
+            <w:r>
+              <w:t>Hoch</w:t>
+            </w:r>
+          </w:p>
+        </w:tc>
+      </w:tr>
+      <w:tr>
+        <w:tc>
+          <w:tcPr>
+            <w:tcW w:w="2263" w:type="dxa"/>
+            <w:shd w:val="clear" w:color="auto" w:fill="BFBFBF" w:themeFill="background1" w:themeFillShade="BF"/>
+          </w:tcPr>
+          <w:p>
+            <w:pPr>
+              <w:rPr>
+                <w:b/>
+              </w:rPr>
+            </w:pPr>
+            <w:r>
+              <w:rPr>
+                <w:b/>
+              </w:rPr>
+              <w:t>Autor(en)</w:t>
+            </w:r>
+          </w:p>
+        </w:tc>
+        <w:tc>
+          <w:tcPr>
+            <w:tcW w:w="6799" w:type="dxa"/>
+          </w:tcPr>
+          <w:p>
+            <w:r>
+              <w:t>Tobias Sieber</w:t>
+            </w:r>
+          </w:p>
+        </w:tc>
+      </w:tr>
+      <w:tr>
+        <w:tc>
+          <w:tcPr>
+            <w:tcW w:w="2263" w:type="dxa"/>
+            <w:shd w:val="clear" w:color="auto" w:fill="BFBFBF" w:themeFill="background1" w:themeFillShade="BF"/>
+          </w:tcPr>
+          <w:p>
+            <w:pPr>
+              <w:rPr>
+                <w:b/>
+              </w:rPr>
+            </w:pPr>
+            <w:r>
+              <w:rPr>
+                <w:b/>
+              </w:rPr>
+              <w:t>Abhängigkeiten zu anderen User Stories</w:t>
+            </w:r>
+          </w:p>
+        </w:tc>
+        <w:tc>
+          <w:tcPr>
+            <w:tcW w:w="6799" w:type="dxa"/>
+          </w:tcPr>
+          <w:p/>
+        </w:tc>
+      </w:tr>
+      <w:tr>
+        <w:tc>
+          <w:tcPr>
+            <w:tcW w:w="2263" w:type="dxa"/>
+            <w:shd w:val="clear" w:color="auto" w:fill="BFBFBF" w:themeFill="background1" w:themeFillShade="BF"/>
+          </w:tcPr>
+          <w:p>
+            <w:pPr>
+              <w:rPr>
+                <w:b/>
+              </w:rPr>
+            </w:pPr>
+            <w:r>
+              <w:rPr>
+                <w:b/>
+              </w:rPr>
+              <w:t>Zugehörige Szenarien</w:t>
+            </w:r>
+          </w:p>
+        </w:tc>
+        <w:tc>
+          <w:tcPr>
+            <w:tcW w:w="6799" w:type="dxa"/>
+          </w:tcPr>
+          <w:p>
             <w:proofErr w:type="spellStart"/>
             <w:r>
-              <w:t>Identifizierer</w:t>
+              <w:t>bMSC_Register</w:t>
             </w:r>
             <w:proofErr w:type="spellEnd"/>
-            <w:r>
-              <w:t>&gt;</w:t>
-            </w:r>
-          </w:p>
-        </w:tc>
-      </w:tr>
-      <w:tr>
-        <w:tc>
-          <w:tcPr>
-            <w:tcW w:w="2830" w:type="dxa"/>
+          </w:p>
+        </w:tc>
+      </w:tr>
+    </w:tbl>
+    <w:p/>
+    <w:tbl>
+      <w:tblPr>
+        <w:tblStyle w:val="Tabellenraster"/>
+        <w:tblW w:w="0" w:type="auto"/>
+        <w:tblLook w:val="04A0" w:firstRow="1" w:lastRow="0" w:firstColumn="1" w:lastColumn="0" w:noHBand="0" w:noVBand="1"/>
+      </w:tblPr>
+      <w:tblGrid>
+        <w:gridCol w:w="2263"/>
+        <w:gridCol w:w="6799"/>
+      </w:tblGrid>
+      <w:tr>
+        <w:tc>
+          <w:tcPr>
+            <w:tcW w:w="2263" w:type="dxa"/>
+            <w:shd w:val="clear" w:color="auto" w:fill="BFBFBF" w:themeFill="background1" w:themeFillShade="BF"/>
+          </w:tcPr>
+          <w:p>
+            <w:pPr>
+              <w:tabs>
+                <w:tab w:val="right" w:pos="1896"/>
+              </w:tabs>
+              <w:rPr>
+                <w:b/>
+              </w:rPr>
+            </w:pPr>
+            <w:r>
+              <w:rPr>
+                <w:b/>
+              </w:rPr>
+              <w:t>User Story-ID</w:t>
+            </w:r>
+          </w:p>
+        </w:tc>
+        <w:tc>
+          <w:tcPr>
+            <w:tcW w:w="6799" w:type="dxa"/>
+          </w:tcPr>
+          <w:p>
+            <w:r>
+              <w:t>0</w:t>
+            </w:r>
+            <w:r>
+              <w:t>27</w:t>
+            </w:r>
+          </w:p>
+        </w:tc>
+      </w:tr>
+      <w:tr>
+        <w:tc>
+          <w:tcPr>
+            <w:tcW w:w="2263" w:type="dxa"/>
             <w:shd w:val="clear" w:color="auto" w:fill="BFBFBF" w:themeFill="background1" w:themeFillShade="BF"/>
           </w:tcPr>
           <w:p>
@@ -12416,19 +12621,34 @@
         </w:tc>
         <w:tc>
           <w:tcPr>
-            <w:tcW w:w="6458" w:type="dxa"/>
-          </w:tcPr>
-          <w:p>
-            <w:r>
-              <w:t>&lt;Text der User Story mittels Satzschablone (s. Foliensatz „Anforderungen“)&gt;</w:t>
-            </w:r>
-          </w:p>
-        </w:tc>
-      </w:tr>
-      <w:tr>
-        <w:tc>
-          <w:tcPr>
-            <w:tcW w:w="2830" w:type="dxa"/>
+            <w:tcW w:w="6799" w:type="dxa"/>
+          </w:tcPr>
+          <w:p>
+            <w:r>
+              <w:t xml:space="preserve">Als Betreuer möchte ich </w:t>
+            </w:r>
+            <w:r>
+              <w:t>eine Übersicht vorfinden, welche Betreuer</w:t>
+            </w:r>
+            <w:r>
+              <w:t xml:space="preserve"> </w:t>
+            </w:r>
+            <w:r>
+              <w:t>im System angemeldet sind, um Betreuer</w:t>
+            </w:r>
+            <w:r>
+              <w:t xml:space="preserve"> </w:t>
+            </w:r>
+            <w:r>
+              <w:t>besser verwalten zu können.</w:t>
+            </w:r>
+          </w:p>
+        </w:tc>
+      </w:tr>
+      <w:tr>
+        <w:tc>
+          <w:tcPr>
+            <w:tcW w:w="2263" w:type="dxa"/>
             <w:shd w:val="clear" w:color="auto" w:fill="BFBFBF" w:themeFill="background1" w:themeFillShade="BF"/>
           </w:tcPr>
           <w:p>
@@ -12447,7 +12667,100 @@
         </w:tc>
         <w:tc>
           <w:tcPr>
-            <w:tcW w:w="6458" w:type="dxa"/>
+            <w:tcW w:w="6799" w:type="dxa"/>
+          </w:tcPr>
+          <w:p>
+            <w:r>
+              <w:t>8 Std.</w:t>
+            </w:r>
+          </w:p>
+        </w:tc>
+      </w:tr>
+      <w:tr>
+        <w:tc>
+          <w:tcPr>
+            <w:tcW w:w="2263" w:type="dxa"/>
+            <w:shd w:val="clear" w:color="auto" w:fill="BFBFBF" w:themeFill="background1" w:themeFillShade="BF"/>
+          </w:tcPr>
+          <w:p>
+            <w:pPr>
+              <w:rPr>
+                <w:b/>
+              </w:rPr>
+            </w:pPr>
+            <w:r>
+              <w:rPr>
+                <w:b/>
+              </w:rPr>
+              <w:t>Priorität</w:t>
+            </w:r>
+          </w:p>
+        </w:tc>
+        <w:tc>
+          <w:tcPr>
+            <w:tcW w:w="6799" w:type="dxa"/>
+          </w:tcPr>
+          <w:p>
+            <w:r>
+              <w:t>Hoch</w:t>
+            </w:r>
+          </w:p>
+        </w:tc>
+      </w:tr>
+      <w:tr>
+        <w:tc>
+          <w:tcPr>
+            <w:tcW w:w="2263" w:type="dxa"/>
+            <w:shd w:val="clear" w:color="auto" w:fill="BFBFBF" w:themeFill="background1" w:themeFillShade="BF"/>
+          </w:tcPr>
+          <w:p>
+            <w:pPr>
+              <w:rPr>
+                <w:b/>
+              </w:rPr>
+            </w:pPr>
+            <w:r>
+              <w:rPr>
+                <w:b/>
+              </w:rPr>
+              <w:t>Autor(en)</w:t>
+            </w:r>
+          </w:p>
+        </w:tc>
+        <w:tc>
+          <w:tcPr>
+            <w:tcW w:w="6799" w:type="dxa"/>
+          </w:tcPr>
+          <w:p>
+            <w:r>
+              <w:t>Tobias Sieber</w:t>
+            </w:r>
+          </w:p>
+        </w:tc>
+      </w:tr>
+      <w:tr>
+        <w:tc>
+          <w:tcPr>
+            <w:tcW w:w="2263" w:type="dxa"/>
+            <w:shd w:val="clear" w:color="auto" w:fill="BFBFBF" w:themeFill="background1" w:themeFillShade="BF"/>
+          </w:tcPr>
+          <w:p>
+            <w:pPr>
+              <w:rPr>
+                <w:b/>
+              </w:rPr>
+            </w:pPr>
+            <w:r>
+              <w:rPr>
+                <w:b/>
+              </w:rPr>
+              <w:t>Abhängigkeiten zu anderen User Stories</w:t>
+            </w:r>
+          </w:p>
+        </w:tc>
+        <w:tc>
+          <w:tcPr>
+            <w:tcW w:w="6799" w:type="dxa"/>
           </w:tcPr>
           <w:p/>
         </w:tc>
@@ -12455,7 +12768,163 @@
       <w:tr>
         <w:tc>
           <w:tcPr>
-            <w:tcW w:w="2830" w:type="dxa"/>
+            <w:tcW w:w="2263" w:type="dxa"/>
+            <w:shd w:val="clear" w:color="auto" w:fill="BFBFBF" w:themeFill="background1" w:themeFillShade="BF"/>
+          </w:tcPr>
+          <w:p>
+            <w:pPr>
+              <w:rPr>
+                <w:b/>
+              </w:rPr>
+            </w:pPr>
+            <w:r>
+              <w:rPr>
+                <w:b/>
+              </w:rPr>
+              <w:t>Zugehörige Szenarien</w:t>
+            </w:r>
+          </w:p>
+        </w:tc>
+        <w:tc>
+          <w:tcPr>
+            <w:tcW w:w="6799" w:type="dxa"/>
+          </w:tcPr>
+          <w:p>
+            <w:proofErr w:type="spellStart"/>
+            <w:r>
+              <w:t>bMSC_User_Admin</w:t>
+            </w:r>
+            <w:proofErr w:type="spellEnd"/>
+          </w:p>
+        </w:tc>
+      </w:tr>
+    </w:tbl>
+    <w:p/>
+    <w:tbl>
+      <w:tblPr>
+        <w:tblStyle w:val="Tabellenraster"/>
+        <w:tblW w:w="0" w:type="auto"/>
+        <w:tblLook w:val="04A0" w:firstRow="1" w:lastRow="0" w:firstColumn="1" w:lastColumn="0" w:noHBand="0" w:noVBand="1"/>
+      </w:tblPr>
+      <w:tblGrid>
+        <w:gridCol w:w="2263"/>
+        <w:gridCol w:w="6799"/>
+      </w:tblGrid>
+      <w:tr>
+        <w:tc>
+          <w:tcPr>
+            <w:tcW w:w="2263" w:type="dxa"/>
+            <w:shd w:val="clear" w:color="auto" w:fill="BFBFBF" w:themeFill="background1" w:themeFillShade="BF"/>
+          </w:tcPr>
+          <w:p>
+            <w:pPr>
+              <w:tabs>
+                <w:tab w:val="right" w:pos="1896"/>
+              </w:tabs>
+              <w:rPr>
+                <w:b/>
+              </w:rPr>
+            </w:pPr>
+            <w:r>
+              <w:rPr>
+                <w:b/>
+              </w:rPr>
+              <w:t>User Story-ID</w:t>
+            </w:r>
+          </w:p>
+        </w:tc>
+        <w:tc>
+          <w:tcPr>
+            <w:tcW w:w="6799" w:type="dxa"/>
+          </w:tcPr>
+          <w:p>
+            <w:r>
+              <w:t>0</w:t>
+            </w:r>
+            <w:r>
+              <w:t>28</w:t>
+            </w:r>
+          </w:p>
+        </w:tc>
+      </w:tr>
+      <w:tr>
+        <w:tc>
+          <w:tcPr>
+            <w:tcW w:w="2263" w:type="dxa"/>
+            <w:shd w:val="clear" w:color="auto" w:fill="BFBFBF" w:themeFill="background1" w:themeFillShade="BF"/>
+          </w:tcPr>
+          <w:p>
+            <w:pPr>
+              <w:rPr>
+                <w:b/>
+              </w:rPr>
+            </w:pPr>
+            <w:r>
+              <w:rPr>
+                <w:b/>
+              </w:rPr>
+              <w:t>User Story-Beschreibung</w:t>
+            </w:r>
+          </w:p>
+        </w:tc>
+        <w:tc>
+          <w:tcPr>
+            <w:tcW w:w="6799" w:type="dxa"/>
+          </w:tcPr>
+          <w:p>
+            <w:r>
+              <w:t xml:space="preserve">Als Betreuer möchte ich </w:t>
+            </w:r>
+            <w:r>
+              <w:t>existierende Betreuer</w:t>
+            </w:r>
+            <w:r>
+              <w:t xml:space="preserve"> </w:t>
+            </w:r>
+            <w:r>
+              <w:t xml:space="preserve">löschen können, </w:t>
+            </w:r>
+            <w:r>
+              <w:t>um sicherzustellen, dass sich nur gewünschte Personen anmelden können.</w:t>
+            </w:r>
+          </w:p>
+        </w:tc>
+      </w:tr>
+      <w:tr>
+        <w:tc>
+          <w:tcPr>
+            <w:tcW w:w="2263" w:type="dxa"/>
+            <w:shd w:val="clear" w:color="auto" w:fill="BFBFBF" w:themeFill="background1" w:themeFillShade="BF"/>
+          </w:tcPr>
+          <w:p>
+            <w:pPr>
+              <w:rPr>
+                <w:b/>
+              </w:rPr>
+            </w:pPr>
+            <w:r>
+              <w:rPr>
+                <w:b/>
+              </w:rPr>
+              <w:t>Geschätzter Realisierungsaufwand</w:t>
+            </w:r>
+          </w:p>
+        </w:tc>
+        <w:tc>
+          <w:tcPr>
+            <w:tcW w:w="6799" w:type="dxa"/>
+          </w:tcPr>
+          <w:p>
+            <w:r>
+              <w:t>10 Std.</w:t>
+            </w:r>
+          </w:p>
+        </w:tc>
+      </w:tr>
+      <w:tr>
+        <w:tc>
+          <w:tcPr>
+            <w:tcW w:w="2263" w:type="dxa"/>
             <w:shd w:val="clear" w:color="auto" w:fill="BFBFBF" w:themeFill="background1" w:themeFillShade="BF"/>
           </w:tcPr>
           <w:p>
@@ -12474,19 +12943,19 @@
         </w:tc>
         <w:tc>
           <w:tcPr>
-            <w:tcW w:w="6458" w:type="dxa"/>
-          </w:tcPr>
-          <w:p>
-            <w:r>
-              <w:t>&lt;Wichtigkeit der User Story hinsichtlich der Aufgabenstellung&gt;</w:t>
-            </w:r>
-          </w:p>
-        </w:tc>
-      </w:tr>
-      <w:tr>
-        <w:tc>
-          <w:tcPr>
-            <w:tcW w:w="2830" w:type="dxa"/>
+            <w:tcW w:w="6799" w:type="dxa"/>
+          </w:tcPr>
+          <w:p>
+            <w:r>
+              <w:t>Hoch</w:t>
+            </w:r>
+          </w:p>
+        </w:tc>
+      </w:tr>
+      <w:tr>
+        <w:tc>
+          <w:tcPr>
+            <w:tcW w:w="2263" w:type="dxa"/>
             <w:shd w:val="clear" w:color="auto" w:fill="BFBFBF" w:themeFill="background1" w:themeFillShade="BF"/>
           </w:tcPr>
           <w:p>
@@ -12505,19 +12974,19 @@
         </w:tc>
         <w:tc>
           <w:tcPr>
-            <w:tcW w:w="6458" w:type="dxa"/>
-          </w:tcPr>
-          <w:p>
-            <w:r>
-              <w:t>Max Mustermann</w:t>
-            </w:r>
-          </w:p>
-        </w:tc>
-      </w:tr>
-      <w:tr>
-        <w:tc>
-          <w:tcPr>
-            <w:tcW w:w="2830" w:type="dxa"/>
+            <w:tcW w:w="6799" w:type="dxa"/>
+          </w:tcPr>
+          <w:p>
+            <w:r>
+              <w:t>Tobias Sieber</w:t>
+            </w:r>
+          </w:p>
+        </w:tc>
+      </w:tr>
+      <w:tr>
+        <w:tc>
+          <w:tcPr>
+            <w:tcW w:w="2263" w:type="dxa"/>
             <w:shd w:val="clear" w:color="auto" w:fill="BFBFBF" w:themeFill="background1" w:themeFillShade="BF"/>
           </w:tcPr>
           <w:p>
@@ -12536,19 +13005,19 @@
         </w:tc>
         <w:tc>
           <w:tcPr>
-            <w:tcW w:w="6458" w:type="dxa"/>
-          </w:tcPr>
-          <w:p>
-            <w:r>
-              <w:t>&lt;Auflistung verwandter User Stories&gt;</w:t>
-            </w:r>
-          </w:p>
-        </w:tc>
-      </w:tr>
-      <w:tr>
-        <w:tc>
-          <w:tcPr>
-            <w:tcW w:w="2830" w:type="dxa"/>
+            <w:tcW w:w="6799" w:type="dxa"/>
+          </w:tcPr>
+          <w:p>
+            <w:r>
+              <w:t>027</w:t>
+            </w:r>
+          </w:p>
+        </w:tc>
+      </w:tr>
+      <w:tr>
+        <w:tc>
+          <w:tcPr>
+            <w:tcW w:w="2263" w:type="dxa"/>
             <w:shd w:val="clear" w:color="auto" w:fill="BFBFBF" w:themeFill="background1" w:themeFillShade="BF"/>
           </w:tcPr>
           <w:p>
@@ -12567,55 +13036,756 @@
         </w:tc>
         <w:tc>
           <w:tcPr>
-            <w:tcW w:w="6458" w:type="dxa"/>
-          </w:tcPr>
-          <w:p>
-            <w:r>
-              <w:t>&lt;Zuordnung zu Szenarien&gt;</w:t>
-            </w:r>
-          </w:p>
-          <w:p>
-            <w:pPr>
-              <w:pStyle w:val="Listenabsatz"/>
-              <w:numPr>
-                <w:ilvl w:val="0"/>
-                <w:numId w:val="1"/>
-              </w:numPr>
-              <w:ind w:left="401"/>
-            </w:pPr>
-            <w:r>
-              <w:t>Hauptszenario:</w:t>
-            </w:r>
-          </w:p>
-          <w:p>
-            <w:pPr>
-              <w:pStyle w:val="Listenabsatz"/>
-              <w:numPr>
-                <w:ilvl w:val="0"/>
-                <w:numId w:val="1"/>
-              </w:numPr>
-              <w:ind w:left="401"/>
-            </w:pPr>
-            <w:r>
-              <w:t>Alternativszenarien:</w:t>
-            </w:r>
-          </w:p>
-          <w:p>
-            <w:pPr>
-              <w:pStyle w:val="Listenabsatz"/>
-              <w:numPr>
-                <w:ilvl w:val="0"/>
-                <w:numId w:val="1"/>
-              </w:numPr>
-              <w:ind w:left="401"/>
-            </w:pPr>
-            <w:r>
-              <w:t>Ausnahmeszenarien:</w:t>
-            </w:r>
+            <w:tcW w:w="6799" w:type="dxa"/>
+          </w:tcPr>
+          <w:p>
+            <w:proofErr w:type="spellStart"/>
+            <w:r>
+              <w:t>bMSC_UserDelete</w:t>
+            </w:r>
+            <w:proofErr w:type="spellEnd"/>
           </w:p>
         </w:tc>
       </w:tr>
     </w:tbl>
+    <w:p/>
+    <w:tbl>
+      <w:tblPr>
+        <w:tblStyle w:val="Tabellenraster"/>
+        <w:tblW w:w="0" w:type="auto"/>
+        <w:tblLook w:val="04A0" w:firstRow="1" w:lastRow="0" w:firstColumn="1" w:lastColumn="0" w:noHBand="0" w:noVBand="1"/>
+      </w:tblPr>
+      <w:tblGrid>
+        <w:gridCol w:w="2263"/>
+        <w:gridCol w:w="6799"/>
+      </w:tblGrid>
+      <w:tr>
+        <w:tc>
+          <w:tcPr>
+            <w:tcW w:w="2263" w:type="dxa"/>
+            <w:shd w:val="clear" w:color="auto" w:fill="BFBFBF" w:themeFill="background1" w:themeFillShade="BF"/>
+          </w:tcPr>
+          <w:p>
+            <w:pPr>
+              <w:tabs>
+                <w:tab w:val="right" w:pos="1896"/>
+              </w:tabs>
+              <w:rPr>
+                <w:b/>
+              </w:rPr>
+            </w:pPr>
+            <w:r>
+              <w:rPr>
+                <w:b/>
+              </w:rPr>
+              <w:t>User Story-ID</w:t>
+            </w:r>
+          </w:p>
+        </w:tc>
+        <w:tc>
+          <w:tcPr>
+            <w:tcW w:w="6799" w:type="dxa"/>
+          </w:tcPr>
+          <w:p>
+            <w:r>
+              <w:t>0</w:t>
+            </w:r>
+            <w:r>
+              <w:t>29</w:t>
+            </w:r>
+          </w:p>
+        </w:tc>
+      </w:tr>
+      <w:tr>
+        <w:tc>
+          <w:tcPr>
+            <w:tcW w:w="2263" w:type="dxa"/>
+            <w:shd w:val="clear" w:color="auto" w:fill="BFBFBF" w:themeFill="background1" w:themeFillShade="BF"/>
+          </w:tcPr>
+          <w:p>
+            <w:pPr>
+              <w:rPr>
+                <w:b/>
+              </w:rPr>
+            </w:pPr>
+            <w:r>
+              <w:rPr>
+                <w:b/>
+              </w:rPr>
+              <w:t>User Story-Beschreibung</w:t>
+            </w:r>
+          </w:p>
+        </w:tc>
+        <w:tc>
+          <w:tcPr>
+            <w:tcW w:w="6799" w:type="dxa"/>
+          </w:tcPr>
+          <w:p>
+            <w:r>
+              <w:t>Als Betreuer möchte ich</w:t>
+            </w:r>
+            <w:r>
+              <w:t>, dass sicher Betreuer</w:t>
+            </w:r>
+            <w:r>
+              <w:t xml:space="preserve"> </w:t>
+            </w:r>
+            <w:r>
+              <w:t>bei der Registrierung mit einem Einwahlschlüssel registrieren müssen, um zu verhindern, dass sich nicht jeder anmelden kann.</w:t>
+            </w:r>
+          </w:p>
+        </w:tc>
+      </w:tr>
+      <w:tr>
+        <w:tc>
+          <w:tcPr>
+            <w:tcW w:w="2263" w:type="dxa"/>
+            <w:shd w:val="clear" w:color="auto" w:fill="BFBFBF" w:themeFill="background1" w:themeFillShade="BF"/>
+          </w:tcPr>
+          <w:p>
+            <w:pPr>
+              <w:rPr>
+                <w:b/>
+              </w:rPr>
+            </w:pPr>
+            <w:r>
+              <w:rPr>
+                <w:b/>
+              </w:rPr>
+              <w:t>Geschätzter Realisierungsaufwand</w:t>
+            </w:r>
+          </w:p>
+        </w:tc>
+        <w:tc>
+          <w:tcPr>
+            <w:tcW w:w="6799" w:type="dxa"/>
+          </w:tcPr>
+          <w:p>
+            <w:r>
+              <w:t>5 Std.</w:t>
+            </w:r>
+          </w:p>
+        </w:tc>
+      </w:tr>
+      <w:tr>
+        <w:tc>
+          <w:tcPr>
+            <w:tcW w:w="2263" w:type="dxa"/>
+            <w:shd w:val="clear" w:color="auto" w:fill="BFBFBF" w:themeFill="background1" w:themeFillShade="BF"/>
+          </w:tcPr>
+          <w:p>
+            <w:pPr>
+              <w:rPr>
+                <w:b/>
+              </w:rPr>
+            </w:pPr>
+            <w:r>
+              <w:rPr>
+                <w:b/>
+              </w:rPr>
+              <w:t>Priorität</w:t>
+            </w:r>
+          </w:p>
+        </w:tc>
+        <w:tc>
+          <w:tcPr>
+            <w:tcW w:w="6799" w:type="dxa"/>
+          </w:tcPr>
+          <w:p>
+            <w:r>
+              <w:t>Hoch</w:t>
+            </w:r>
+          </w:p>
+        </w:tc>
+      </w:tr>
+      <w:tr>
+        <w:tc>
+          <w:tcPr>
+            <w:tcW w:w="2263" w:type="dxa"/>
+            <w:shd w:val="clear" w:color="auto" w:fill="BFBFBF" w:themeFill="background1" w:themeFillShade="BF"/>
+          </w:tcPr>
+          <w:p>
+            <w:pPr>
+              <w:rPr>
+                <w:b/>
+              </w:rPr>
+            </w:pPr>
+            <w:r>
+              <w:rPr>
+                <w:b/>
+              </w:rPr>
+              <w:t>Autor(en)</w:t>
+            </w:r>
+          </w:p>
+        </w:tc>
+        <w:tc>
+          <w:tcPr>
+            <w:tcW w:w="6799" w:type="dxa"/>
+          </w:tcPr>
+          <w:p>
+            <w:r>
+              <w:t>Tobias Sieber</w:t>
+            </w:r>
+          </w:p>
+        </w:tc>
+      </w:tr>
+      <w:tr>
+        <w:tc>
+          <w:tcPr>
+            <w:tcW w:w="2263" w:type="dxa"/>
+            <w:shd w:val="clear" w:color="auto" w:fill="BFBFBF" w:themeFill="background1" w:themeFillShade="BF"/>
+          </w:tcPr>
+          <w:p>
+            <w:pPr>
+              <w:rPr>
+                <w:b/>
+              </w:rPr>
+            </w:pPr>
+            <w:r>
+              <w:rPr>
+                <w:b/>
+              </w:rPr>
+              <w:t>Abhängigkeiten zu anderen User Stories</w:t>
+            </w:r>
+          </w:p>
+        </w:tc>
+        <w:tc>
+          <w:tcPr>
+            <w:tcW w:w="6799" w:type="dxa"/>
+          </w:tcPr>
+          <w:p>
+            <w:r>
+              <w:t>026, 030</w:t>
+            </w:r>
+          </w:p>
+        </w:tc>
+      </w:tr>
+      <w:tr>
+        <w:tc>
+          <w:tcPr>
+            <w:tcW w:w="2263" w:type="dxa"/>
+            <w:shd w:val="clear" w:color="auto" w:fill="BFBFBF" w:themeFill="background1" w:themeFillShade="BF"/>
+          </w:tcPr>
+          <w:p>
+            <w:pPr>
+              <w:rPr>
+                <w:b/>
+              </w:rPr>
+            </w:pPr>
+            <w:r>
+              <w:rPr>
+                <w:b/>
+              </w:rPr>
+              <w:t>Zugehörige Szenarien</w:t>
+            </w:r>
+          </w:p>
+        </w:tc>
+        <w:tc>
+          <w:tcPr>
+            <w:tcW w:w="6799" w:type="dxa"/>
+          </w:tcPr>
+          <w:p>
+            <w:proofErr w:type="spellStart"/>
+            <w:r>
+              <w:t>bMSC_InviteCodeRegister</w:t>
+            </w:r>
+            <w:proofErr w:type="spellEnd"/>
+          </w:p>
+        </w:tc>
+      </w:tr>
+    </w:tbl>
+    <w:p/>
+    <w:p/>
+    <w:p/>
+    <w:tbl>
+      <w:tblPr>
+        <w:tblStyle w:val="Tabellenraster"/>
+        <w:tblW w:w="0" w:type="auto"/>
+        <w:tblLook w:val="04A0" w:firstRow="1" w:lastRow="0" w:firstColumn="1" w:lastColumn="0" w:noHBand="0" w:noVBand="1"/>
+      </w:tblPr>
+      <w:tblGrid>
+        <w:gridCol w:w="2263"/>
+        <w:gridCol w:w="6799"/>
+      </w:tblGrid>
+      <w:tr>
+        <w:tc>
+          <w:tcPr>
+            <w:tcW w:w="2263" w:type="dxa"/>
+            <w:shd w:val="clear" w:color="auto" w:fill="BFBFBF" w:themeFill="background1" w:themeFillShade="BF"/>
+          </w:tcPr>
+          <w:p>
+            <w:pPr>
+              <w:tabs>
+                <w:tab w:val="right" w:pos="1896"/>
+              </w:tabs>
+              <w:rPr>
+                <w:b/>
+              </w:rPr>
+            </w:pPr>
+            <w:r>
+              <w:rPr>
+                <w:b/>
+              </w:rPr>
+              <w:t>User Story-ID</w:t>
+            </w:r>
+          </w:p>
+        </w:tc>
+        <w:tc>
+          <w:tcPr>
+            <w:tcW w:w="6799" w:type="dxa"/>
+          </w:tcPr>
+          <w:p>
+            <w:r>
+              <w:t>0</w:t>
+            </w:r>
+            <w:r>
+              <w:t>30</w:t>
+            </w:r>
+          </w:p>
+        </w:tc>
+      </w:tr>
+      <w:tr>
+        <w:tc>
+          <w:tcPr>
+            <w:tcW w:w="2263" w:type="dxa"/>
+            <w:shd w:val="clear" w:color="auto" w:fill="BFBFBF" w:themeFill="background1" w:themeFillShade="BF"/>
+          </w:tcPr>
+          <w:p>
+            <w:pPr>
+              <w:rPr>
+                <w:b/>
+              </w:rPr>
+            </w:pPr>
+            <w:r>
+              <w:rPr>
+                <w:b/>
+              </w:rPr>
+              <w:t>User Story-Beschreibung</w:t>
+            </w:r>
+          </w:p>
+        </w:tc>
+        <w:tc>
+          <w:tcPr>
+            <w:tcW w:w="6799" w:type="dxa"/>
+          </w:tcPr>
+          <w:p>
+            <w:r>
+              <w:t xml:space="preserve">Als Betreuer möchte ich </w:t>
+            </w:r>
+            <w:r>
+              <w:t>einen einzigartigen Einwahlschlüssel erzeugen können, damit sich Betreuer</w:t>
+            </w:r>
+            <w:r>
+              <w:t xml:space="preserve"> </w:t>
+            </w:r>
+            <w:r>
+              <w:t>damit registrieren können.</w:t>
+            </w:r>
+          </w:p>
+        </w:tc>
+      </w:tr>
+      <w:tr>
+        <w:tc>
+          <w:tcPr>
+            <w:tcW w:w="2263" w:type="dxa"/>
+            <w:shd w:val="clear" w:color="auto" w:fill="BFBFBF" w:themeFill="background1" w:themeFillShade="BF"/>
+          </w:tcPr>
+          <w:p>
+            <w:pPr>
+              <w:rPr>
+                <w:b/>
+              </w:rPr>
+            </w:pPr>
+            <w:r>
+              <w:rPr>
+                <w:b/>
+              </w:rPr>
+              <w:t>Geschätzter Realisierungsaufwand</w:t>
+            </w:r>
+          </w:p>
+        </w:tc>
+        <w:tc>
+          <w:tcPr>
+            <w:tcW w:w="6799" w:type="dxa"/>
+          </w:tcPr>
+          <w:p>
+            <w:r>
+              <w:t>7 Std.</w:t>
+            </w:r>
+          </w:p>
+        </w:tc>
+      </w:tr>
+      <w:tr>
+        <w:tc>
+          <w:tcPr>
+            <w:tcW w:w="2263" w:type="dxa"/>
+            <w:shd w:val="clear" w:color="auto" w:fill="BFBFBF" w:themeFill="background1" w:themeFillShade="BF"/>
+          </w:tcPr>
+          <w:p>
+            <w:pPr>
+              <w:rPr>
+                <w:b/>
+              </w:rPr>
+            </w:pPr>
+            <w:r>
+              <w:rPr>
+                <w:b/>
+              </w:rPr>
+              <w:t>Priorität</w:t>
+            </w:r>
+          </w:p>
+        </w:tc>
+        <w:tc>
+          <w:tcPr>
+            <w:tcW w:w="6799" w:type="dxa"/>
+          </w:tcPr>
+          <w:p>
+            <w:r>
+              <w:t>Hoch</w:t>
+            </w:r>
+          </w:p>
+        </w:tc>
+      </w:tr>
+      <w:tr>
+        <w:tc>
+          <w:tcPr>
+            <w:tcW w:w="2263" w:type="dxa"/>
+            <w:shd w:val="clear" w:color="auto" w:fill="BFBFBF" w:themeFill="background1" w:themeFillShade="BF"/>
+          </w:tcPr>
+          <w:p>
+            <w:pPr>
+              <w:rPr>
+                <w:b/>
+              </w:rPr>
+            </w:pPr>
+            <w:r>
+              <w:rPr>
+                <w:b/>
+              </w:rPr>
+              <w:t>Autor(en)</w:t>
+            </w:r>
+          </w:p>
+        </w:tc>
+        <w:tc>
+          <w:tcPr>
+            <w:tcW w:w="6799" w:type="dxa"/>
+          </w:tcPr>
+          <w:p>
+            <w:r>
+              <w:t>Tobias Sieber</w:t>
+            </w:r>
+          </w:p>
+        </w:tc>
+      </w:tr>
+      <w:tr>
+        <w:tc>
+          <w:tcPr>
+            <w:tcW w:w="2263" w:type="dxa"/>
+            <w:shd w:val="clear" w:color="auto" w:fill="BFBFBF" w:themeFill="background1" w:themeFillShade="BF"/>
+          </w:tcPr>
+          <w:p>
+            <w:pPr>
+              <w:rPr>
+                <w:b/>
+              </w:rPr>
+            </w:pPr>
+            <w:r>
+              <w:rPr>
+                <w:b/>
+              </w:rPr>
+              <w:t>Abhängigkeiten zu anderen User Stories</w:t>
+            </w:r>
+          </w:p>
+        </w:tc>
+        <w:tc>
+          <w:tcPr>
+            <w:tcW w:w="6799" w:type="dxa"/>
+          </w:tcPr>
+          <w:p>
+            <w:r>
+              <w:t>026, 029</w:t>
+            </w:r>
+          </w:p>
+        </w:tc>
+      </w:tr>
+      <w:tr>
+        <w:tc>
+          <w:tcPr>
+            <w:tcW w:w="2263" w:type="dxa"/>
+            <w:shd w:val="clear" w:color="auto" w:fill="BFBFBF" w:themeFill="background1" w:themeFillShade="BF"/>
+          </w:tcPr>
+          <w:p>
+            <w:pPr>
+              <w:rPr>
+                <w:b/>
+              </w:rPr>
+            </w:pPr>
+            <w:r>
+              <w:rPr>
+                <w:b/>
+              </w:rPr>
+              <w:t>Zugehörige Szenarien</w:t>
+            </w:r>
+          </w:p>
+        </w:tc>
+        <w:tc>
+          <w:tcPr>
+            <w:tcW w:w="6799" w:type="dxa"/>
+          </w:tcPr>
+          <w:p>
+            <w:proofErr w:type="spellStart"/>
+            <w:r>
+              <w:t>bMSC_CreateInviteCode</w:t>
+            </w:r>
+            <w:proofErr w:type="spellEnd"/>
+          </w:p>
+        </w:tc>
+      </w:tr>
+    </w:tbl>
+    <w:p/>
+    <w:tbl>
+      <w:tblPr>
+        <w:tblStyle w:val="Tabellenraster"/>
+        <w:tblW w:w="0" w:type="auto"/>
+        <w:tblLook w:val="04A0" w:firstRow="1" w:lastRow="0" w:firstColumn="1" w:lastColumn="0" w:noHBand="0" w:noVBand="1"/>
+      </w:tblPr>
+      <w:tblGrid>
+        <w:gridCol w:w="2263"/>
+        <w:gridCol w:w="6753"/>
+      </w:tblGrid>
+      <w:tr>
+        <w:tc>
+          <w:tcPr>
+            <w:tcW w:w="2263" w:type="dxa"/>
+            <w:shd w:val="clear" w:color="auto" w:fill="BFBFBF" w:themeFill="background1" w:themeFillShade="BF"/>
+          </w:tcPr>
+          <w:p>
+            <w:pPr>
+              <w:tabs>
+                <w:tab w:val="right" w:pos="1896"/>
+              </w:tabs>
+              <w:rPr>
+                <w:b/>
+              </w:rPr>
+            </w:pPr>
+            <w:r>
+              <w:rPr>
+                <w:b/>
+              </w:rPr>
+              <w:t>User Story-ID</w:t>
+            </w:r>
+          </w:p>
+        </w:tc>
+        <w:tc>
+          <w:tcPr>
+            <w:tcW w:w="6753" w:type="dxa"/>
+          </w:tcPr>
+          <w:p>
+            <w:r>
+              <w:t>0</w:t>
+            </w:r>
+            <w:r>
+              <w:t>3</w:t>
+            </w:r>
+            <w:r>
+              <w:t>1</w:t>
+            </w:r>
+          </w:p>
+        </w:tc>
+      </w:tr>
+      <w:tr>
+        <w:tc>
+          <w:tcPr>
+            <w:tcW w:w="2263" w:type="dxa"/>
+            <w:shd w:val="clear" w:color="auto" w:fill="BFBFBF" w:themeFill="background1" w:themeFillShade="BF"/>
+          </w:tcPr>
+          <w:p>
+            <w:pPr>
+              <w:rPr>
+                <w:b/>
+              </w:rPr>
+            </w:pPr>
+            <w:r>
+              <w:rPr>
+                <w:b/>
+              </w:rPr>
+              <w:t>User Story-Beschreibung</w:t>
+            </w:r>
+          </w:p>
+        </w:tc>
+        <w:tc>
+          <w:tcPr>
+            <w:tcW w:w="6753" w:type="dxa"/>
+          </w:tcPr>
+          <w:p>
+            <w:r>
+              <w:t xml:space="preserve">Als Betreuer möchte ich </w:t>
+            </w:r>
+            <w:r>
+              <w:t>die Daten von Betreuern ändern können, um diese möglichst aktuell zu halten.</w:t>
+            </w:r>
+          </w:p>
+        </w:tc>
+      </w:tr>
+      <w:tr>
+        <w:tc>
+          <w:tcPr>
+            <w:tcW w:w="2263" w:type="dxa"/>
+            <w:shd w:val="clear" w:color="auto" w:fill="BFBFBF" w:themeFill="background1" w:themeFillShade="BF"/>
+          </w:tcPr>
+          <w:p>
+            <w:pPr>
+              <w:rPr>
+                <w:b/>
+              </w:rPr>
+            </w:pPr>
+            <w:r>
+              <w:rPr>
+                <w:b/>
+              </w:rPr>
+              <w:t>Geschätzter Realisierungsaufwand</w:t>
+            </w:r>
+          </w:p>
+        </w:tc>
+        <w:tc>
+          <w:tcPr>
+            <w:tcW w:w="6753" w:type="dxa"/>
+          </w:tcPr>
+          <w:p>
+            <w:r>
+              <w:t>4 Std.</w:t>
+            </w:r>
+          </w:p>
+        </w:tc>
+      </w:tr>
+      <w:tr>
+        <w:tc>
+          <w:tcPr>
+            <w:tcW w:w="2263" w:type="dxa"/>
+            <w:shd w:val="clear" w:color="auto" w:fill="BFBFBF" w:themeFill="background1" w:themeFillShade="BF"/>
+          </w:tcPr>
+          <w:p>
+            <w:pPr>
+              <w:rPr>
+                <w:b/>
+              </w:rPr>
+            </w:pPr>
+            <w:r>
+              <w:rPr>
+                <w:b/>
+              </w:rPr>
+              <w:t>Priorität</w:t>
+            </w:r>
+          </w:p>
+        </w:tc>
+        <w:tc>
+          <w:tcPr>
+            <w:tcW w:w="6753" w:type="dxa"/>
+          </w:tcPr>
+          <w:p>
+            <w:r>
+              <w:t>Hoch</w:t>
+            </w:r>
+          </w:p>
+        </w:tc>
+      </w:tr>
+      <w:tr>
+        <w:tc>
+          <w:tcPr>
+            <w:tcW w:w="2263" w:type="dxa"/>
+            <w:shd w:val="clear" w:color="auto" w:fill="BFBFBF" w:themeFill="background1" w:themeFillShade="BF"/>
+          </w:tcPr>
+          <w:p>
+            <w:pPr>
+              <w:rPr>
+                <w:b/>
+              </w:rPr>
+            </w:pPr>
+            <w:r>
+              <w:rPr>
+                <w:b/>
+              </w:rPr>
+              <w:t>Autor(en)</w:t>
+            </w:r>
+          </w:p>
+        </w:tc>
+        <w:tc>
+          <w:tcPr>
+            <w:tcW w:w="6753" w:type="dxa"/>
+          </w:tcPr>
+          <w:p>
+            <w:r>
+              <w:t>Tobias Sieber</w:t>
+            </w:r>
+          </w:p>
+        </w:tc>
+      </w:tr>
+      <w:tr>
+        <w:tc>
+          <w:tcPr>
+            <w:tcW w:w="2263" w:type="dxa"/>
+            <w:shd w:val="clear" w:color="auto" w:fill="BFBFBF" w:themeFill="background1" w:themeFillShade="BF"/>
+          </w:tcPr>
+          <w:p>
+            <w:pPr>
+              <w:rPr>
+                <w:b/>
+              </w:rPr>
+            </w:pPr>
+            <w:r>
+              <w:rPr>
+                <w:b/>
+              </w:rPr>
+              <w:t>Abhängigkeiten zu anderen User Stories</w:t>
+            </w:r>
+          </w:p>
+        </w:tc>
+        <w:tc>
+          <w:tcPr>
+            <w:tcW w:w="6753" w:type="dxa"/>
+          </w:tcPr>
+          <w:p>
+            <w:r>
+              <w:t>027</w:t>
+            </w:r>
+          </w:p>
+        </w:tc>
+      </w:tr>
+      <w:tr>
+        <w:tc>
+          <w:tcPr>
+            <w:tcW w:w="2263" w:type="dxa"/>
+            <w:shd w:val="clear" w:color="auto" w:fill="BFBFBF" w:themeFill="background1" w:themeFillShade="BF"/>
+          </w:tcPr>
+          <w:p>
+            <w:pPr>
+              <w:rPr>
+                <w:b/>
+              </w:rPr>
+            </w:pPr>
+            <w:r>
+              <w:rPr>
+                <w:b/>
+              </w:rPr>
+              <w:t>Zugehörige Szenarien</w:t>
+            </w:r>
+          </w:p>
+        </w:tc>
+        <w:tc>
+          <w:tcPr>
+            <w:tcW w:w="6753" w:type="dxa"/>
+          </w:tcPr>
+          <w:p>
+            <w:proofErr w:type="spellStart"/>
+            <w:r>
+              <w:t>bMSC_EditUser</w:t>
+            </w:r>
+            <w:proofErr w:type="spellEnd"/>
+          </w:p>
+        </w:tc>
+      </w:tr>
+    </w:tbl>
+    <w:p/>
     <w:p/>
     <w:p>
       <w:pPr>
@@ -13174,6 +14344,7 @@
           <w:sz w:val="32"/>
           <w:szCs w:val="32"/>
         </w:rPr>
+        <w:lastRenderedPageBreak/>
         <w:t>Systemtests</w:t>
       </w:r>
       <w:bookmarkEnd w:id="14"/>
@@ -13403,7 +14574,6 @@
                 <w:b/>
                 <w:bCs/>
               </w:rPr>
-              <w:lastRenderedPageBreak/>
               <w:t>Vorbedin-gung</w:t>
             </w:r>
             <w:proofErr w:type="spellEnd"/>
@@ -16024,6 +17194,7 @@
         <w:docPartUnique/>
       </w:docPartObj>
     </w:sdtPr>
+    <w:sdtEndPr/>
     <w:sdtContent>
       <w:p>
         <w:pPr>
@@ -17654,7 +18825,7 @@
 </file>
 
 <file path=customXml/itemProps1.xml><?xml version="1.0" encoding="utf-8"?>
-<ds:datastoreItem xmlns:ds="http://schemas.openxmlformats.org/officeDocument/2006/customXml" ds:itemID="{601FEAC2-DEEE-48CA-9AB4-42CDA97286C8}">
+<ds:datastoreItem xmlns:ds="http://schemas.openxmlformats.org/officeDocument/2006/customXml" ds:itemID="{A339331A-F9DA-4938-9160-7B17123283F4}">
   <ds:schemaRefs>
     <ds:schemaRef ds:uri="http://schemas.openxmlformats.org/officeDocument/2006/bibliography"/>
   </ds:schemaRefs>

</xml_diff>